<commit_message>
Correção do artefato 18
</commit_message>
<xml_diff>
--- a/14. Matriz de Rastreabilidade (Necessidades x Características).docx
+++ b/14. Matriz de Rastreabilidade (Necessidades x Características).docx
@@ -266,28 +266,6 @@
         </w:rPr>
         <w:t>: Sistema de Avaliações de Viagem</w:t>
       </w:r>
-    </w:p>
-    <w:p>
-      <w:pPr>
-        <w:numPr>
-          <w:ilvl w:val="0"/>
-          <w:numId w:val="1"/>
-        </w:numPr>
-        <w:pBdr>
-          <w:top w:val="nil"/>
-          <w:left w:val="nil"/>
-          <w:bottom w:val="nil"/>
-          <w:right w:val="nil"/>
-          <w:between w:val="nil"/>
-        </w:pBdr>
-        <w:spacing w:after="0"/>
-        <w:rPr>
-          <w:rFonts w:ascii="Arial" w:hAnsi="Arial" w:cs="Arial"/>
-          <w:color w:val="000000"/>
-          <w:sz w:val="24"/>
-          <w:szCs w:val="24"/>
-        </w:rPr>
-      </w:pPr>
     </w:p>
     <w:p>
       <w:pPr>
@@ -3483,9 +3461,7 @@
       <w:tblStyleRowBandSize w:val="1"/>
       <w:tblStyleColBandSize w:val="1"/>
       <w:tblCellMar>
-        <w:top w:w="0" w:type="dxa"/>
         <w:left w:w="7" w:type="dxa"/>
-        <w:bottom w:w="0" w:type="dxa"/>
         <w:right w:w="7" w:type="dxa"/>
       </w:tblCellMar>
     </w:tblPr>

</xml_diff>